<commit_message>
updated ID, hide minecraft
</commit_message>
<xml_diff>
--- a/books/Infinite_devastation.docx
+++ b/books/Infinite_devastation.docx
@@ -364,6 +364,169 @@
       <w:pPr>
         <w:ind w:firstLine="360"/>
       </w:pPr>
+      <w:r>
+        <w:t>I go to her room and sit closest to her desk. I take out a paper and a pencil and start writing down the ‘vision’ I just had.</w:t>
+      </w:r>
+    </w:p>
+    <w:p>
+      <w:pPr>
+        <w:ind w:firstLine="360"/>
+      </w:pPr>
+      <w:r>
+        <w:t>About an hour later I have written everything down that I can recall.</w:t>
+      </w:r>
+    </w:p>
+    <w:p>
+      <w:pPr>
+        <w:ind w:firstLine="360"/>
+      </w:pPr>
+      <w:r>
+        <w:t>When I’m finished, I show her. “Now I want you to do this every day until we turn them in, understand?”</w:t>
+      </w:r>
+    </w:p>
+    <w:p>
+      <w:pPr>
+        <w:ind w:firstLine="360"/>
+      </w:pPr>
+      <w:r>
+        <w:t xml:space="preserve">I </w:t>
+      </w:r>
+      <w:r>
+        <w:t>reluctantly</w:t>
+      </w:r>
+      <w:r>
+        <w:t xml:space="preserve"> nod my head.</w:t>
+      </w:r>
+    </w:p>
+    <w:p>
+      <w:pPr>
+        <w:ind w:firstLine="360"/>
+      </w:pPr>
+      <w:r>
+        <w:t>“Good now go to class.”</w:t>
+      </w:r>
+    </w:p>
+    <w:p>
+      <w:pPr>
+        <w:ind w:firstLine="360"/>
+      </w:pPr>
+      <w:r>
+        <w:t>The last class of the day, Algebra. I hear my name being called again, “Taylor, guess what!” it said.</w:t>
+      </w:r>
+    </w:p>
+    <w:p>
+      <w:pPr>
+        <w:ind w:firstLine="360"/>
+      </w:pPr>
+      <w:r>
+        <w:lastRenderedPageBreak/>
+        <w:t>I turn to see my friend, Pony, “What’s up?”</w:t>
+      </w:r>
+    </w:p>
+    <w:p>
+      <w:pPr>
+        <w:ind w:firstLine="360"/>
+      </w:pPr>
+      <w:r>
+        <w:t>“Nutin much” holding up an Algebra test that she had clearly passed, I remember helping her study for if a few nights ago. “Awesome.” I say with a smile and thumbs up.</w:t>
+      </w:r>
+    </w:p>
+    <w:p>
+      <w:pPr>
+        <w:ind w:firstLine="360"/>
+      </w:pPr>
+      <w:r>
+        <w:t>“Thank</w:t>
+      </w:r>
+      <w:r>
+        <w:t xml:space="preserve"> you for helping me study.” She says.</w:t>
+      </w:r>
+    </w:p>
+    <w:p>
+      <w:pPr>
+        <w:ind w:firstLine="360"/>
+      </w:pPr>
+      <w:r>
+        <w:t>“No problem, I’m always happy to help a good friend.”</w:t>
+      </w:r>
+    </w:p>
+    <w:p>
+      <w:pPr>
+        <w:ind w:firstLine="360"/>
+      </w:pPr>
+      <w:r>
+        <w:t>Ms. Ingram walks out of her classroom. “Taylor, get to class.” She scolds.</w:t>
+      </w:r>
+    </w:p>
+    <w:p>
+      <w:pPr>
+        <w:ind w:firstLine="360"/>
+      </w:pPr>
+      <w:r>
+        <w:t>“I have to go, talk to you after school.” I tell Pony before I turn to9 leave. Sometimes I wish my locker wasn’t right next to her classroom. The bell rings just as I enter the classroom. I immediately see the substitute teacher; I don’t like him. He’s always telling us to be quiet, even when we’re not talking. I start walking over to my desk</w:t>
+      </w:r>
+    </w:p>
+    <w:p>
+      <w:pPr>
+        <w:ind w:firstLine="360"/>
+      </w:pPr>
+      <w:r>
+        <w:t xml:space="preserve">”If you weren’t in your seat when the bell rang, you’re late.” </w:t>
+      </w:r>
+    </w:p>
+    <w:p>
+      <w:pPr>
+        <w:ind w:firstLine="360"/>
+      </w:pPr>
+      <w:r>
+        <w:t>That means I haven’t been on time to any classes all day.</w:t>
+      </w:r>
+    </w:p>
+    <w:p>
+      <w:pPr>
+        <w:ind w:firstLine="360"/>
+      </w:pPr>
+      <w:r>
+        <w:t>“I’m going to pass out test papers, when you hear you name, come up here and ger you paper, silently.” He tells up. “Alex, Anna, Ben, David…”</w:t>
+      </w:r>
+    </w:p>
+    <w:p>
+      <w:pPr>
+        <w:ind w:firstLine="360"/>
+      </w:pPr>
+      <w:r>
+        <w:t>The four of them get up as quietly as possible and receive their papers from him and sit back down. I reach into my pocket and take out the chain and ring to better examine them. The copper chain appears to be a necklace but nothing more than that, but the ring is a bit stranger it looks shattered on the inside but perfectly smooth on the outside. I hold it up to the light to see how it refracts. Many refracted rainbows are reflecting through ius. I stare at it in awe for a few moments.</w:t>
+      </w:r>
+    </w:p>
+    <w:p>
+      <w:pPr>
+        <w:ind w:firstLine="360"/>
+      </w:pPr>
+      <w:r>
+        <w:t>“Tammy, Taylor…”</w:t>
+      </w:r>
+    </w:p>
+    <w:p>
+      <w:pPr>
+        <w:ind w:firstLine="360"/>
+      </w:pPr>
+      <w:r>
+        <w:t xml:space="preserve">I come out of my daze and stumble to the front, he gave me a look, then </w:t>
+      </w:r>
+      <w:r>
+        <w:t>hands me my paper. I take a quick glance at it. It’s a 97, “sweetness.” I mutter. Back at my seat I realize he was still giving me a look of distaste. I ignore it by going back to the ring and chain. I cautiously but the chain around my neck and fasten the latch. Nothing. But the ring I’m still a bit uneasy about.</w:t>
+      </w:r>
+    </w:p>
+    <w:p>
+      <w:pPr>
+        <w:ind w:firstLine="360"/>
+      </w:pPr>
+      <w:r>
+        <w:t>“Victor” he fini</w:t>
+      </w:r>
+      <w:r>
+        <w:t>shes.</w:t>
+      </w:r>
     </w:p>
     <w:p>
       <w:pPr>
@@ -835,6 +998,7 @@
   <w:style w:type="character" w:default="1" w:styleId="DefaultParagraphFont">
     <w:name w:val="Default Paragraph Font"/>
     <w:uiPriority w:val="1"/>
+    <w:semiHidden/>
     <w:unhideWhenUsed/>
   </w:style>
   <w:style w:type="table" w:default="1" w:styleId="TableNormal">

</xml_diff>

<commit_message>
color edited to red
</commit_message>
<xml_diff>
--- a/books/Infinite_devastation.docx
+++ b/books/Infinite_devastation.docx
@@ -428,7 +428,15 @@
         <w:ind w:firstLine="360"/>
       </w:pPr>
       <w:r>
-        <w:t>“Nutin much” holding up an Algebra test that she had clearly passed, I remember helping her study for if a few nights ago. “Awesome.” I say with a smile and thumbs up.</w:t>
+        <w:t>“</w:t>
+      </w:r>
+      <w:proofErr w:type="spellStart"/>
+      <w:r>
+        <w:t>Nutin</w:t>
+      </w:r>
+      <w:proofErr w:type="spellEnd"/>
+      <w:r>
+        <w:t xml:space="preserve"> much” holding up an Algebra test that she had clearly passed, I remember helping her study for if a few nights ago. “Awesome.” I say with a smile and thumbs up.</w:t>
       </w:r>
     </w:p>
     <w:p>
@@ -439,7 +447,15 @@
         <w:t>“Thank</w:t>
       </w:r>
       <w:r>
-        <w:t xml:space="preserve"> you for helping me study.” She says.</w:t>
+        <w:t xml:space="preserve"> you for helping me study.” She </w:t>
+      </w:r>
+      <w:proofErr w:type="gramStart"/>
+      <w:r>
+        <w:t>says</w:t>
+      </w:r>
+      <w:proofErr w:type="gramEnd"/>
+      <w:r>
+        <w:t>.</w:t>
       </w:r>
     </w:p>
     <w:p>
@@ -470,8 +486,13 @@
       <w:pPr>
         <w:ind w:firstLine="360"/>
       </w:pPr>
-      <w:r>
-        <w:t xml:space="preserve">”If you weren’t in your seat when the bell rang, you’re late.” </w:t>
+      <w:proofErr w:type="gramStart"/>
+      <w:r>
+        <w:t>”If</w:t>
+      </w:r>
+      <w:proofErr w:type="gramEnd"/>
+      <w:r>
+        <w:t xml:space="preserve"> you weren’t in your seat when the bell rang, you’re late.” </w:t>
       </w:r>
     </w:p>
     <w:p>
@@ -526,6 +547,123 @@
       </w:r>
       <w:r>
         <w:t>shes.</w:t>
+      </w:r>
+      <w:r>
+        <w:t xml:space="preserve"> “Your assignment is written on the board, I don’t care if you actually do the assignment or not, but it’s due when you walk in tomorrow.” He </w:t>
+      </w:r>
+      <w:proofErr w:type="gramStart"/>
+      <w:r>
+        <w:t>says</w:t>
+      </w:r>
+      <w:proofErr w:type="gramEnd"/>
+      <w:r>
+        <w:t>.</w:t>
+      </w:r>
+    </w:p>
+    <w:p>
+      <w:pPr>
+        <w:ind w:firstLine="360"/>
+      </w:pPr>
+      <w:r>
+        <w:t>I write down the assignment and then start considering the event from this morning. Who is Lela really? Where did she go? And why did she give me the ring and necklace? The next thing I know it the bell rang to dismiss school for the day.</w:t>
+      </w:r>
+    </w:p>
+    <w:p>
+      <w:pPr>
+        <w:ind w:firstLine="360"/>
+      </w:pPr>
+      <w:r>
+        <w:t>I go to my locker and drop off my book and get my knapsack with my other things. I head toward the maple tree out front there me and Pony first met (we always meet there not)., as soon as I open the front doors, I see her standing there waiting for me. She has her denim backpack and saddle cloth.</w:t>
+      </w:r>
+    </w:p>
+    <w:p>
+      <w:pPr>
+        <w:ind w:firstLine="360"/>
+      </w:pPr>
+      <w:r>
+        <w:t>“Are you ready to go?” she asks.</w:t>
+      </w:r>
+    </w:p>
+    <w:p>
+      <w:pPr>
+        <w:ind w:firstLine="360"/>
+      </w:pPr>
+      <w:r>
+        <w:t>“Yeah.” I nod.</w:t>
+      </w:r>
+    </w:p>
+    <w:p>
+      <w:pPr>
+        <w:ind w:firstLine="360"/>
+      </w:pPr>
+      <w:r>
+        <w:t>We start off toward the field behind the school.</w:t>
+      </w:r>
+    </w:p>
+    <w:p>
+      <w:pPr>
+        <w:ind w:firstLine="360"/>
+      </w:pPr>
+      <w:r>
+        <w:lastRenderedPageBreak/>
+        <w:t xml:space="preserve">“So did </w:t>
+      </w:r>
+      <w:proofErr w:type="spellStart"/>
+      <w:r>
+        <w:t>ya</w:t>
+      </w:r>
+      <w:proofErr w:type="spellEnd"/>
+      <w:r>
+        <w:t xml:space="preserve"> pass too?” Pony asks.</w:t>
+      </w:r>
+    </w:p>
+    <w:p>
+      <w:pPr>
+        <w:ind w:firstLine="360"/>
+      </w:pPr>
+      <w:r>
+        <w:t>“Absolutely, I got a 97%!” I exclaim.</w:t>
+      </w:r>
+    </w:p>
+    <w:p>
+      <w:pPr>
+        <w:ind w:firstLine="360"/>
+      </w:pPr>
+      <w:r>
+        <w:t>“Awesome, hey could you hold this?” handing me the saddle cloth.</w:t>
+      </w:r>
+    </w:p>
+    <w:p>
+      <w:pPr>
+        <w:ind w:firstLine="360"/>
+      </w:pPr>
+      <w:r>
+        <w:t>“Sure.” I reach out and grab it.</w:t>
+      </w:r>
+    </w:p>
+    <w:p>
+      <w:pPr>
+        <w:ind w:firstLine="360"/>
+      </w:pPr>
+      <w:r>
+        <w:t xml:space="preserve">She gets a halter out of her backpack. Funny that this routine </w:t>
+      </w:r>
+      <w:r>
+        <w:t>doesn’t</w:t>
+      </w:r>
+      <w:r>
+        <w:t xml:space="preserve"> seem strange to me anymore. About</w:t>
+      </w:r>
+      <w:r>
+        <w:t xml:space="preserve"> five later we get to where her horse is at and she calls it over. I </w:t>
+      </w:r>
+      <w:proofErr w:type="gramStart"/>
+      <w:r>
+        <w:t>is</w:t>
+      </w:r>
+      <w:proofErr w:type="gramEnd"/>
+      <w:r>
+        <w:t xml:space="preserve"> a Clydesdale mare named Millie.</w:t>
       </w:r>
     </w:p>
     <w:p>

</xml_diff>

<commit_message>
setup for new ui
</commit_message>
<xml_diff>
--- a/books/Infinite_devastation.docx
+++ b/books/Infinite_devastation.docx
@@ -428,15 +428,7 @@
         <w:ind w:firstLine="360"/>
       </w:pPr>
       <w:r>
-        <w:t>“</w:t>
-      </w:r>
-      <w:proofErr w:type="spellStart"/>
-      <w:r>
-        <w:t>Nutin</w:t>
-      </w:r>
-      <w:proofErr w:type="spellEnd"/>
-      <w:r>
-        <w:t xml:space="preserve"> much” holding up an Algebra test that she had clearly passed, I remember helping her study for if a few nights ago. “Awesome.” I say with a smile and thumbs up.</w:t>
+        <w:t>“Nutin much” holding up an Algebra test that she had clearly passed, I remember helping her study for if a few nights ago. “Awesome.” I say with a smile and thumbs up.</w:t>
       </w:r>
     </w:p>
     <w:p>
@@ -447,15 +439,7 @@
         <w:t>“Thank</w:t>
       </w:r>
       <w:r>
-        <w:t xml:space="preserve"> you for helping me study.” She </w:t>
-      </w:r>
-      <w:proofErr w:type="gramStart"/>
-      <w:r>
-        <w:t>says</w:t>
-      </w:r>
-      <w:proofErr w:type="gramEnd"/>
-      <w:r>
-        <w:t>.</w:t>
+        <w:t xml:space="preserve"> you for helping me study.” She says.</w:t>
       </w:r>
     </w:p>
     <w:p>
@@ -486,13 +470,8 @@
       <w:pPr>
         <w:ind w:firstLine="360"/>
       </w:pPr>
-      <w:proofErr w:type="gramStart"/>
-      <w:r>
-        <w:t>”If</w:t>
-      </w:r>
-      <w:proofErr w:type="gramEnd"/>
-      <w:r>
-        <w:t xml:space="preserve"> you weren’t in your seat when the bell rang, you’re late.” </w:t>
+      <w:r>
+        <w:t xml:space="preserve">”If you weren’t in your seat when the bell rang, you’re late.” </w:t>
       </w:r>
     </w:p>
     <w:p>
@@ -549,15 +528,7 @@
         <w:t>shes.</w:t>
       </w:r>
       <w:r>
-        <w:t xml:space="preserve"> “Your assignment is written on the board, I don’t care if you actually do the assignment or not, but it’s due when you walk in tomorrow.” He </w:t>
-      </w:r>
-      <w:proofErr w:type="gramStart"/>
-      <w:r>
-        <w:t>says</w:t>
-      </w:r>
-      <w:proofErr w:type="gramEnd"/>
-      <w:r>
-        <w:t>.</w:t>
+        <w:t xml:space="preserve"> “Your assignment is written on the board, I don’t care if you actually do the assignment or not, but it’s due when you walk in tomorrow.” He says.</w:t>
       </w:r>
     </w:p>
     <w:p>
@@ -606,15 +577,7 @@
       </w:pPr>
       <w:r>
         <w:lastRenderedPageBreak/>
-        <w:t xml:space="preserve">“So did </w:t>
-      </w:r>
-      <w:proofErr w:type="spellStart"/>
-      <w:r>
-        <w:t>ya</w:t>
-      </w:r>
-      <w:proofErr w:type="spellEnd"/>
-      <w:r>
-        <w:t xml:space="preserve"> pass too?” Pony asks.</w:t>
+        <w:t>“So did ya pass too?” Pony asks.</w:t>
       </w:r>
     </w:p>
     <w:p>
@@ -760,15 +723,7 @@
         <w:t>Pony hesitates then says. “You wouldn’t understand. Did she give you a copper chain?” I untuck it from my shirt to show her</w:t>
       </w:r>
       <w:r>
-        <w:t xml:space="preserve">, “Good, you </w:t>
-      </w:r>
-      <w:proofErr w:type="spellStart"/>
-      <w:r>
-        <w:t>wanna</w:t>
-      </w:r>
-      <w:proofErr w:type="spellEnd"/>
-      <w:r>
-        <w:t xml:space="preserve"> keep that on.”</w:t>
+        <w:t>, “Good, you wanna keep that on.”</w:t>
       </w:r>
     </w:p>
     <w:p>
@@ -1031,15 +986,7 @@
         <w:ind w:firstLine="360"/>
       </w:pPr>
       <w:r>
-        <w:t xml:space="preserve">“If you want.” She answers in a chocked voice. She had been playing with the lantern, trying to get more oil in it. She walks over to the wall and starts examining a </w:t>
-      </w:r>
-      <w:proofErr w:type="spellStart"/>
-      <w:r>
-        <w:t>cmal</w:t>
-      </w:r>
-      <w:proofErr w:type="spellEnd"/>
-      <w:r>
-        <w:t xml:space="preserve"> hole that is there. I’m looking at the various weapons that are on a bench. Pony takes out her key and puts it in the hold, and unlocks it.</w:t>
+        <w:t>“If you want.” She answers in a chocked voice. She had been playing with the lantern, trying to get more oil in it. She walks over to the wall and starts examining a cmal hole that is there. I’m looking at the various weapons that are on a bench. Pony takes out her key and puts it in the hold, and unlocks it.</w:t>
       </w:r>
     </w:p>
     <w:p>
@@ -1103,31 +1050,15 @@
         <w:ind w:firstLine="360"/>
       </w:pPr>
       <w:r>
-        <w:t xml:space="preserve">“It’s a </w:t>
-      </w:r>
-      <w:proofErr w:type="spellStart"/>
-      <w:r>
-        <w:t>picknife</w:t>
-      </w:r>
-      <w:proofErr w:type="spellEnd"/>
-      <w:r>
-        <w:t>, it was used for disarming.” She says opening the ‘door’ she unlocked.</w:t>
-      </w:r>
-    </w:p>
-    <w:p>
-      <w:pPr>
-        <w:ind w:firstLine="360"/>
-      </w:pPr>
-      <w:r>
-        <w:t xml:space="preserve">I look back at it, the blade </w:t>
-      </w:r>
-      <w:proofErr w:type="gramStart"/>
-      <w:r>
-        <w:t>is  abnormally</w:t>
-      </w:r>
-      <w:proofErr w:type="gramEnd"/>
-      <w:r>
-        <w:t xml:space="preserve"> wide and thick and the handle is thin and long (about 6” handle with a 2” blade)</w:t>
+        <w:t>“It’s a picknife, it was used for disarming.” She says opening the ‘door’ she unlocked.</w:t>
+      </w:r>
+    </w:p>
+    <w:p>
+      <w:pPr>
+        <w:ind w:firstLine="360"/>
+      </w:pPr>
+      <w:r>
+        <w:t>I look back at it, the blade is  abnormally wide and thick and the handle is thin and long (about 6” handle with a 2” blade)</w:t>
       </w:r>
     </w:p>
     <w:p>
@@ -1167,15 +1098,7 @@
         <w:ind w:firstLine="360"/>
       </w:pPr>
       <w:r>
-        <w:t xml:space="preserve">“I have to know.” I say trying to hold back the tears as </w:t>
-      </w:r>
-      <w:proofErr w:type="gramStart"/>
-      <w:r>
-        <w:t>another</w:t>
-      </w:r>
-      <w:proofErr w:type="gramEnd"/>
-      <w:r>
-        <w:t xml:space="preserve"> falls to the ground.</w:t>
+        <w:t>“I have to know.” I say trying to hold back the tears as another falls to the ground.</w:t>
       </w:r>
     </w:p>
     <w:p>
@@ -1209,6 +1132,9 @@
       </w:pPr>
       <w:r>
         <w:t xml:space="preserve">The </w:t>
+      </w:r>
+      <w:r>
+        <w:t>air is stale and smells lightly</w:t>
       </w:r>
     </w:p>
     <w:sectPr>

</xml_diff>